<commit_message>
Init paper + chanNum
</commit_message>
<xml_diff>
--- a/doc/Abstract template.docx
+++ b/doc/Abstract template.docx
@@ -18,14 +18,12 @@
         <w:rPr>
           <w:sz w:val="22"/>
           <w:szCs w:val="22"/>
-          <w:lang w:val="it-IT"/>
         </w:rPr>
       </w:pPr>
       <w:r>
         <w:rPr>
           <w:sz w:val="22"/>
           <w:szCs w:val="22"/>
-          <w:lang w:val="it-IT"/>
         </w:rPr>
         <w:t>Group Number</w:t>
       </w:r>
@@ -33,7 +31,6 @@
         <w:rPr>
           <w:sz w:val="22"/>
           <w:szCs w:val="22"/>
-          <w:lang w:val="it-IT"/>
         </w:rPr>
         <w:t>: 17</w:t>
       </w:r>
@@ -45,7 +42,6 @@
         <w:rPr>
           <w:sz w:val="16"/>
           <w:szCs w:val="16"/>
-          <w:lang w:val="it-IT"/>
         </w:rPr>
       </w:pPr>
     </w:p>
@@ -56,7 +52,6 @@
         <w:rPr>
           <w:sz w:val="16"/>
           <w:szCs w:val="16"/>
-          <w:lang w:val="it-IT"/>
         </w:rPr>
         <w:sectPr>
           <w:footerReference w:type="first" r:id="rId8"/>
@@ -71,85 +66,46 @@
     <w:p>
       <w:pPr>
         <w:jc w:val="both"/>
-        <w:rPr>
-          <w:lang w:val="it-IT"/>
-        </w:rPr>
-      </w:pPr>
-      <w:r>
-        <w:rPr>
-          <w:lang w:val="it-IT"/>
-        </w:rPr>
+      </w:pPr>
+      <w:r>
         <w:t>Mattia</w:t>
       </w:r>
     </w:p>
     <w:p>
       <w:pPr>
         <w:jc w:val="both"/>
-        <w:rPr>
-          <w:lang w:val="it-IT"/>
-        </w:rPr>
-      </w:pPr>
-      <w:r>
-        <w:rPr>
-          <w:lang w:val="it-IT"/>
-        </w:rPr>
+      </w:pPr>
+      <w:r>
         <w:t>Pezzano</w:t>
       </w:r>
     </w:p>
     <w:p>
       <w:pPr>
         <w:jc w:val="both"/>
-        <w:rPr>
-          <w:lang w:val="it-IT"/>
-        </w:rPr>
-      </w:pPr>
-      <w:r>
-        <w:rPr>
-          <w:lang w:val="it-IT"/>
-        </w:rPr>
-        <w:t>Ma</w:t>
-      </w:r>
-      <w:r>
-        <w:rPr>
-          <w:lang w:val="it-IT"/>
-        </w:rPr>
-        <w:t>urizio</w:t>
+      </w:pPr>
+      <w:r>
+        <w:t>Maurizio</w:t>
       </w:r>
     </w:p>
     <w:p>
       <w:pPr>
         <w:jc w:val="both"/>
-        <w:rPr>
-          <w:lang w:val="it-IT"/>
-        </w:rPr>
-      </w:pPr>
-      <w:r>
-        <w:rPr>
-          <w:lang w:val="it-IT"/>
-        </w:rPr>
+      </w:pPr>
+      <w:r>
         <w:t>Tirabassi</w:t>
       </w:r>
     </w:p>
     <w:p>
       <w:pPr>
         <w:jc w:val="both"/>
-        <w:rPr>
-          <w:lang w:val="it-IT"/>
-        </w:rPr>
-      </w:pPr>
-      <w:r>
-        <w:rPr>
-          <w:lang w:val="it-IT"/>
-        </w:rPr>
+      </w:pPr>
+      <w:r>
         <w:t xml:space="preserve"> </w:t>
       </w:r>
     </w:p>
     <w:p>
       <w:pPr>
         <w:jc w:val="both"/>
-        <w:rPr>
-          <w:lang w:val="it-IT"/>
-        </w:rPr>
         <w:sectPr>
           <w:type w:val="continuous"/>
           <w:pgSz w:w="612pt" w:h="792pt" w:code="1"/>
@@ -162,17 +118,11 @@
     <w:p>
       <w:pPr>
         <w:jc w:val="both"/>
-        <w:rPr>
-          <w:lang w:val="it-IT"/>
-        </w:rPr>
       </w:pPr>
     </w:p>
     <w:p>
       <w:pPr>
         <w:jc w:val="both"/>
-        <w:rPr>
-          <w:lang w:val="it-IT"/>
-        </w:rPr>
         <w:sectPr>
           <w:type w:val="continuous"/>
           <w:pgSz w:w="612pt" w:h="792pt" w:code="1"/>
@@ -191,7 +141,6 @@
         <w:rPr>
           <w:sz w:val="18"/>
           <w:szCs w:val="18"/>
-          <w:lang w:val="it-IT"/>
         </w:rPr>
       </w:pPr>
     </w:p>
@@ -203,7 +152,6 @@
         <w:rPr>
           <w:sz w:val="16"/>
           <w:szCs w:val="16"/>
-          <w:lang w:val="it-IT"/>
         </w:rPr>
         <w:sectPr>
           <w:type w:val="continuous"/>
@@ -217,84 +165,50 @@
     <w:p>
       <w:pPr>
         <w:pStyle w:val="Abstract"/>
+      </w:pPr>
+      <w:r>
         <w:rPr>
           <w:i/>
           <w:iCs/>
         </w:rPr>
-      </w:pPr>
-      <w:r>
-        <w:rPr>
-          <w:i/>
-          <w:iCs/>
-        </w:rPr>
         <w:t>Abstract</w:t>
       </w:r>
       <w:r>
         <w:t>—</w:t>
       </w:r>
       <w:r>
-        <w:t xml:space="preserve">This </w:t>
-      </w:r>
-      <w:r>
-        <w:t xml:space="preserve">document is adapted </w:t>
-      </w:r>
-      <w:r>
-        <w:t xml:space="preserve">from the standard template of IEEE conferences. Please try to follow the </w:t>
-      </w:r>
-      <w:r>
-        <w:t xml:space="preserve">template as much as possible substituting text, images, and tables but without changing the layout. You have a maximum of 2 pages </w:t>
-      </w:r>
-      <w:r>
-        <w:t>for your assignments. Longer reports will be penalized.</w:t>
-      </w:r>
-    </w:p>
-    <w:p>
-      <w:pPr>
-        <w:pStyle w:val="Keywords"/>
+        <w:t xml:space="preserve"> </w:t>
+      </w:r>
+      <w:r>
+        <w:t xml:space="preserve">The human brain engages in complex neural processing during mental arithmetic tasks. Electroencephalography (EEG) offers a valuable means of examining these cognitive mechanisms on a broader scale. This paper presents a comprehensive analysis of EEG data collected during mental subtraction, with a specific focus on </w:t>
+      </w:r>
+      <w:r>
+        <w:t>examining</w:t>
+      </w:r>
+      <w:r>
+        <w:t xml:space="preserve"> power spectral density and coherence.</w:t>
+      </w:r>
+      <w:r>
+        <w:t xml:space="preserve"> </w:t>
+      </w:r>
+      <w:r>
+        <w:t>The study investigates how different brain regions behave and interact with each other during mental arithmetic.</w:t>
+      </w:r>
+    </w:p>
+    <w:p>
+      <w:pPr>
+        <w:pStyle w:val="Abstract"/>
       </w:pPr>
       <w:r>
         <w:t>Keywords—</w:t>
       </w:r>
       <w:r>
-        <w:t>component</w:t>
-      </w:r>
-      <w:r>
-        <w:t>,</w:t>
-      </w:r>
-      <w:r>
-        <w:t xml:space="preserve"> formatting</w:t>
-      </w:r>
-      <w:r>
-        <w:t>,</w:t>
-      </w:r>
-      <w:r>
-        <w:t xml:space="preserve"> style</w:t>
-      </w:r>
-      <w:r>
-        <w:t>,</w:t>
-      </w:r>
-      <w:r>
-        <w:t xml:space="preserve"> styling</w:t>
-      </w:r>
-      <w:r>
-        <w:t>,</w:t>
-      </w:r>
-      <w:r>
-        <w:t xml:space="preserve"> insert (</w:t>
-      </w:r>
-      <w:r>
-        <w:rPr>
-          <w:b w:val="0"/>
-        </w:rPr>
-        <w:t>key words</w:t>
-      </w:r>
-      <w:r>
-        <w:t>)</w:t>
-      </w:r>
-    </w:p>
-    <w:p>
-      <w:pPr>
-        <w:pStyle w:val="Titolo1"/>
+        <w:t>SN, beast.</w:t>
+      </w:r>
+    </w:p>
+    <w:p>
+      <w:pPr>
+        <w:pStyle w:val="Heading1"/>
       </w:pPr>
       <w:r>
         <w:t>Introduction (</w:t>
@@ -312,159 +226,513 @@
     </w:p>
     <w:p>
       <w:pPr>
-        <w:pStyle w:val="Corpotesto"/>
-      </w:pPr>
-      <w:r>
-        <w:t xml:space="preserve">This template, </w:t>
-      </w:r>
-      <w:r>
-        <w:t>modified</w:t>
-      </w:r>
-      <w:r>
-        <w:t xml:space="preserve"> in MS Word 200</w:t>
-      </w:r>
-      <w:r>
+        <w:pStyle w:val="BodyText"/>
         <w:rPr>
           <w:lang w:val="en-US"/>
         </w:rPr>
-        <w:t>7</w:t>
-      </w:r>
-      <w:r>
-        <w:t xml:space="preserve"> and saved as </w:t>
+      </w:pPr>
+      <w:r>
+        <w:t>You guys ever try to do mental arithmetic? It's like, "Hey, let's play a game. I'm gonna throw some numbers at you, and you have to answer real quick. But here's the catch, you can't use a calculator, and you can't look stupid.</w:t>
       </w:r>
       <w:r>
         <w:rPr>
           <w:lang w:val="en-US"/>
         </w:rPr>
-        <w:t xml:space="preserve">a </w:t>
-      </w:r>
-      <w:r>
-        <w:t>“Word 97-200</w:t>
-      </w:r>
-      <w:r>
-        <w:t>3</w:t>
-      </w:r>
-      <w:r>
         <w:t xml:space="preserve"> </w:t>
       </w:r>
       <w:r>
+        <w:t>Man, I don't know what it is about math, but it's like our brains just turn into mush. You ever try to split a bill at a restaurant with your friends, and suddenly, you're staring at the receipt like it's the Rosetta Stone?</w:t>
+      </w:r>
+      <w:r>
         <w:rPr>
           <w:lang w:val="en-US"/>
         </w:rPr>
-        <w:t>Document</w:t>
-      </w:r>
-      <w:r>
-        <w:t>” for the PC, provides authors with most of the formatting specifications needed for preparing electronic versions of their papers. All standard paper components have been specified for three reasons: (1) ease of use when formatting individual papers, (2) automatic compliance to electronic requirements that facilitate the concurrent or later production of electronic products, and (3) conformity of style throughout a conference proceedings. Margins, column widths, line spacing, and type styles are built-in; examples of the type styles are provided throughout this document and are identified in italic type, within parentheses, following the example. Some components, such as multi-leveled equations, graphics, and tables are not prescribed, although the various table text styles are provided. The formatter will need to create these components, incorporating the applicable criteria that follow.</w:t>
-      </w:r>
-    </w:p>
-    <w:p>
-      <w:pPr>
-        <w:pStyle w:val="Titolo1"/>
-      </w:pPr>
-      <w:r>
-        <w:t>Ease of Use</w:t>
-      </w:r>
-    </w:p>
-    <w:p>
-      <w:pPr>
-        <w:pStyle w:val="Titolo2"/>
-      </w:pPr>
-      <w:r>
-        <w:t xml:space="preserve">Selecting a </w:t>
-      </w:r>
-      <w:r>
-        <w:t>Template</w:t>
-      </w:r>
-      <w:r>
-        <w:t xml:space="preserve"> (Heading 2)</w:t>
-      </w:r>
-    </w:p>
-    <w:p>
-      <w:pPr>
-        <w:pStyle w:val="Corpotesto"/>
-      </w:pPr>
-      <w:r>
-        <w:t>First, confirm that you have the correct template for your paper size. This template has been tailored for output on the US-letter paper size. If you are using A4-sized paper, please close this</w:t>
-      </w:r>
-      <w:r>
-        <w:t xml:space="preserve"> file and download the file </w:t>
-      </w:r>
-      <w:r>
-        <w:t>“</w:t>
-      </w:r>
-      <w:r>
-        <w:t>MSW_A4_format</w:t>
-      </w:r>
-      <w:r>
-        <w:t>”.</w:t>
-      </w:r>
-    </w:p>
-    <w:p>
-      <w:pPr>
-        <w:pStyle w:val="Corpotesto"/>
-      </w:pPr>
-    </w:p>
-    <w:p>
-      <w:pPr>
-        <w:pStyle w:val="Titolo2"/>
-      </w:pPr>
-      <w:r>
-        <w:t>Maintaining the Integrity of the Specifications</w:t>
-      </w:r>
-    </w:p>
-    <w:p>
-      <w:pPr>
-        <w:pStyle w:val="Corpotesto"/>
-      </w:pPr>
-      <w:r>
-        <w:t>The template is used to format your paper and style the text. All margins, column widths, line spaces, and text fonts are prescribed; please do not alter them. You may note peculiarities. For example, the head margin in this template measures proportionately more than is customary. This measurement and others are deliberate, using specifications that anticipate your paper as one part of the entire proceedings, and not as an independent document. Please do not revise any of the current designations.</w:t>
-      </w:r>
-    </w:p>
-    <w:p>
-      <w:pPr>
-        <w:pStyle w:val="Titolo1"/>
-      </w:pPr>
-      <w:r>
-        <w:t xml:space="preserve">Prepare Your Paper </w:t>
-      </w:r>
-      <w:r>
-        <w:t>Before</w:t>
-      </w:r>
-      <w:r>
-        <w:t xml:space="preserve"> Styling</w:t>
-      </w:r>
-    </w:p>
-    <w:p>
-      <w:pPr>
-        <w:pStyle w:val="Corpotesto"/>
+        <w:t xml:space="preserve"> </w:t>
+      </w:r>
+      <w:r>
+        <w:t>And then there's always that one friend, right? The "Mental Math Master." They're like, "Yeah, I got this, guys. The bill's $137.38. So, with tax, tip, and that random appetizer Karen ordered but didn't eat, that's $17.82 each." And you're sitting there like, "Wait, what? How did you…?"</w:t>
+      </w:r>
+      <w:r>
         <w:rPr>
           <w:lang w:val="en-US"/>
         </w:rPr>
-      </w:pPr>
-      <w:r>
-        <w:t>Before</w:t>
-      </w:r>
-      <w:r>
-        <w:t xml:space="preserve"> you begin to format your paper, first write and save the content as a separate text file. </w:t>
+        <w:t xml:space="preserve"> </w:t>
+      </w:r>
+      <w:r>
+        <w:t>And then, there's me. I'm just staring at the check like it's some ancient scroll. My friends are like, "Shane, what's your share?" I'm like, "Uhh... I think it's 42 gold doubloons, a donkey, and a promise to mow your lawn for a year."</w:t>
       </w:r>
       <w:r>
         <w:rPr>
           <w:lang w:val="en-US"/>
         </w:rPr>
-        <w:t>Complete all content and organizational editing before formatting. Please note sections A-D below for more information on proofreading, spelling and grammar.</w:t>
-      </w:r>
-    </w:p>
-    <w:p>
-      <w:pPr>
-        <w:pStyle w:val="Corpotesto"/>
-      </w:pPr>
-      <w:r>
-        <w:t>Keep your text and graphic files separate until after the text has been formatted and styled. Do not use hard tabs, and limit use of hard returns to only one return at the end of a paragraph. Do not add any kind of pagination anywhere in the paper. Do not number text heads-the template will do that for you.</w:t>
-      </w:r>
-    </w:p>
-    <w:p>
-      <w:pPr>
-        <w:pStyle w:val="Titolo2"/>
+        <w:t xml:space="preserve"> </w:t>
+      </w:r>
+      <w:r>
+        <w:t>Mental arithmetic, man, it's a battlefield out there. It's a struggle. And the worst part is, you can't hide it. You're out there in public, trying to add 7 and 8, and you're like, "I think it's... purple?" People look at you like you're an alien. "Are you even from this planet, bro?"</w:t>
+      </w:r>
+      <w:r>
+        <w:rPr>
+          <w:lang w:val="en-US"/>
+        </w:rPr>
+        <w:t xml:space="preserve"> </w:t>
+      </w:r>
+      <w:r>
+        <w:t>But you know what? We're all in this together. We've all been in that mental math foxhole, fighting for our lives, and the only way out is to mumble some random numbers and hope it works out. So, next time you're at a restaurant, just remember, we're all a bunch of math misfits, and it's okay to be the guy who can't count past five without taking off your shoes.</w:t>
+      </w:r>
+    </w:p>
+    <w:p>
+      <w:pPr>
+        <w:pStyle w:val="Heading1"/>
+      </w:pPr>
+      <w:r>
+        <w:t>Materials and Methods</w:t>
+      </w:r>
+    </w:p>
+    <w:p>
+      <w:pPr>
+        <w:pStyle w:val="Heading2"/>
+      </w:pPr>
+      <w:r>
+        <w:t>Data Collection</w:t>
+      </w:r>
+    </w:p>
+    <w:p>
+      <w:pPr>
+        <w:pStyle w:val="BodyText"/>
+        <w:rPr>
+          <w:lang w:val="en-US"/>
+        </w:rPr>
+      </w:pPr>
+      <w:r>
+        <w:rPr>
+          <w:lang w:val="en-US"/>
+        </w:rPr>
+        <w:t xml:space="preserve">The data has been provided filtered and </w:t>
+      </w:r>
+      <w:r>
+        <w:rPr>
+          <w:lang w:val="en-US"/>
+        </w:rPr>
+        <w:t xml:space="preserve">partially </w:t>
+      </w:r>
+      <w:r>
+        <w:rPr>
+          <w:lang w:val="en-US"/>
+        </w:rPr>
+        <w:t>preprocessed.</w:t>
+      </w:r>
+      <w:r>
+        <w:rPr>
+          <w:lang w:val="en-US"/>
+        </w:rPr>
+        <w:t xml:space="preserve"> The sample rate of all channel was 500 Hz. </w:t>
+      </w:r>
+    </w:p>
+    <w:p>
+      <w:pPr>
+        <w:pStyle w:val="BodyText"/>
+      </w:pPr>
+    </w:p>
+    <w:p>
+      <w:pPr>
+        <w:pStyle w:val="Heading2"/>
+      </w:pPr>
+      <w:r>
+        <w:t>Data Preprocessing</w:t>
+      </w:r>
+    </w:p>
+    <w:p>
+      <w:pPr>
+        <w:pStyle w:val="BodyText"/>
+        <w:rPr>
+          <w:lang w:val="en-US"/>
+        </w:rPr>
+      </w:pPr>
+      <w:r>
+        <w:rPr>
+          <w:lang w:val="en-US"/>
+        </w:rPr>
+        <w:t xml:space="preserve">Removal of the artifact: 1000 more sample than the </w:t>
+      </w:r>
+      <w:r>
+        <w:rPr>
+          <w:lang w:val="en-US"/>
+        </w:rPr>
+        <w:t>ones that were accounted for.</w:t>
+      </w:r>
+    </w:p>
+    <w:p>
+      <w:pPr>
+        <w:pStyle w:val="BodyText"/>
+        <w:rPr>
+          <w:lang w:val="en-US"/>
+        </w:rPr>
+      </w:pPr>
+      <w:r>
+        <w:rPr>
+          <w:lang w:val="en-US"/>
+        </w:rPr>
+        <w:t>We decided not to undersample because we have potenti mezzi at our disposal.</w:t>
+      </w:r>
+    </w:p>
+    <w:p>
+      <w:pPr>
+        <w:pStyle w:val="BodyText"/>
+        <w:rPr>
+          <w:lang w:val="en-US"/>
+        </w:rPr>
+      </w:pPr>
+      <w:r>
+        <w:rPr>
+          <w:lang w:val="en-US"/>
+        </w:rPr>
+        <w:t>Arbitrary selection of a time window to approximate for the stationarity of our data. We decided upon a 45 seconds window thus reducing the number of samples constituting our signals to 22501.</w:t>
+      </w:r>
+    </w:p>
+    <w:p>
+      <w:pPr>
+        <w:pStyle w:val="Heading2"/>
+      </w:pPr>
+      <w:r>
+        <w:t>Power Spectral Density</w:t>
+      </w:r>
+    </w:p>
+    <w:p>
+      <w:pPr>
+        <w:pStyle w:val="BodyText"/>
+        <w:rPr>
+          <w:lang w:val="en-US"/>
+        </w:rPr>
+      </w:pPr>
+      <w:r>
+        <w:rPr>
+          <w:lang w:val="en-US"/>
+        </w:rPr>
+        <w:t>The power spectral density of the signals was compute</w:t>
+      </w:r>
+      <w:r>
+        <w:rPr>
+          <w:lang w:val="en-US"/>
+        </w:rPr>
+        <w:t>d</w:t>
+      </w:r>
+      <w:r>
+        <w:rPr>
+          <w:lang w:val="en-US"/>
+        </w:rPr>
+        <w:t xml:space="preserve"> </w:t>
+      </w:r>
+      <w:r>
+        <w:rPr>
+          <w:lang w:val="en-US"/>
+        </w:rPr>
+        <w:t xml:space="preserve">using </w:t>
+      </w:r>
+      <w:r>
+        <w:rPr>
+          <w:lang w:val="en-US"/>
+        </w:rPr>
+        <w:t>the Welch method (reference a Welch 1970). The size (5000 samples) and overlapping (10%) of the window was decided by copying the reference paper.</w:t>
+      </w:r>
+    </w:p>
+    <w:p>
+      <w:pPr>
+        <w:pStyle w:val="Heading2"/>
+      </w:pPr>
+      <w:r>
+        <w:t>Coherence</w:t>
+      </w:r>
+    </w:p>
+    <w:p>
+      <w:pPr>
+        <w:pStyle w:val="BodyText"/>
+        <w:rPr>
+          <w:lang w:val="en-US"/>
+        </w:rPr>
+      </w:pPr>
+      <w:r>
+        <w:rPr>
+          <w:lang w:val="en-US"/>
+        </w:rPr>
+        <w:t>Je sais pas mon frére</w:t>
+      </w:r>
+      <w:r>
+        <w:rPr>
+          <w:lang w:val="en-US"/>
+        </w:rPr>
+        <w:t>.</w:t>
+      </w:r>
+    </w:p>
+    <w:p>
+      <w:pPr>
+        <w:pStyle w:val="BodyText"/>
+        <w:rPr>
+          <w:lang w:val="en-US"/>
+        </w:rPr>
+      </w:pPr>
+    </w:p>
+    <w:p>
+      <w:pPr>
+        <w:pStyle w:val="Heading1"/>
+      </w:pPr>
+      <w:r>
+        <w:t>Results</w:t>
+      </w:r>
+    </w:p>
+    <w:p>
+      <w:pPr>
+        <w:pStyle w:val="BodyText"/>
+        <w:rPr>
+          <w:lang w:val="en-US"/>
+        </w:rPr>
+      </w:pPr>
+      <w:r>
+        <w:rPr>
+          <w:lang w:val="en-US"/>
+        </w:rPr>
+        <w:t>Look at the size of his head</w:t>
+      </w:r>
+      <w:r>
+        <w:rPr>
+          <w:lang w:val="en-US"/>
+        </w:rPr>
+        <w:t>.</w:t>
+      </w:r>
+    </w:p>
+    <w:p>
+      <w:pPr>
+        <w:pStyle w:val="BodyText"/>
+        <w:keepNext/>
+      </w:pPr>
+      <w:r>
+        <w:rPr>
+          <w:lang w:val="en-US"/>
+        </w:rPr>
+        <w:drawing>
+          <wp:inline distT="0" distB="0" distL="0" distR="0" wp14:anchorId="7558068B" wp14:editId="337DA12C">
+            <wp:extent cx="3169936" cy="1892227"/>
+            <wp:effectExtent l="0" t="0" r="0" b="0"/>
+            <wp:docPr id="922092760" name="Picture 1" descr="A group of circles with different colored circles&#10;&#10;Description automatically generated"/>
+            <wp:cNvGraphicFramePr>
+              <a:graphicFrameLocks xmlns:a="http://purl.oclc.org/ooxml/drawingml/main" noChangeAspect="1"/>
+            </wp:cNvGraphicFramePr>
+            <a:graphic xmlns:a="http://purl.oclc.org/ooxml/drawingml/main">
+              <a:graphicData uri="http://purl.oclc.org/ooxml/drawingml/picture">
+                <pic:pic xmlns:pic="http://purl.oclc.org/ooxml/drawingml/picture">
+                  <pic:nvPicPr>
+                    <pic:cNvPr id="922092760" name="Picture 1" descr="A group of circles with different colored circles&#10;&#10;Description automatically generated"/>
+                    <pic:cNvPicPr/>
+                  </pic:nvPicPr>
+                  <pic:blipFill rotWithShape="1">
+                    <a:blip r:embed="rId9"/>
+                    <a:srcRect l="12.608%" t="4.571%" r="8.841%" b="7.074%"/>
+                    <a:stretch/>
+                  </pic:blipFill>
+                  <pic:spPr bwMode="auto">
+                    <a:xfrm>
+                      <a:off x="0" y="0"/>
+                      <a:ext cx="3208212" cy="1915075"/>
+                    </a:xfrm>
+                    <a:prstGeom prst="rect">
+                      <a:avLst/>
+                    </a:prstGeom>
+                    <a:ln>
+                      <a:noFill/>
+                    </a:ln>
+                    <a:extLst>
+                      <a:ext uri="{53640926-AAD7-44D8-BBD7-CCE9431645EC}">
+                        <a14:shadowObscured xmlns:a14="http://schemas.microsoft.com/office/drawing/2010/main"/>
+                      </a:ext>
+                    </a:extLst>
+                  </pic:spPr>
+                </pic:pic>
+              </a:graphicData>
+            </a:graphic>
+          </wp:inline>
+        </w:drawing>
+      </w:r>
+    </w:p>
+    <w:p>
+      <w:pPr>
+        <w:pStyle w:val="Caption"/>
+        <w:jc w:val="both"/>
+      </w:pPr>
+      <w:r>
+        <w:t xml:space="preserve">Figure </w:t>
+      </w:r>
+      <w:r>
+        <w:fldChar w:fldCharType="begin"/>
+      </w:r>
+      <w:r>
+        <w:instrText xml:space="preserve"> STYLEREF 1 \s </w:instrText>
+      </w:r>
+      <w:r>
+        <w:fldChar w:fldCharType="separate"/>
+      </w:r>
+      <w:r>
+        <w:rPr>
+          <w:noProof/>
+        </w:rPr>
+        <w:t>III</w:t>
+      </w:r>
+      <w:r>
+        <w:fldChar w:fldCharType="end"/>
+      </w:r>
+      <w:r>
+        <w:t>.</w:t>
+      </w:r>
+      <w:r>
+        <w:fldChar w:fldCharType="begin"/>
+      </w:r>
+      <w:r>
+        <w:instrText xml:space="preserve"> SEQ Figure \* ARABIC \s 1 </w:instrText>
+      </w:r>
+      <w:r>
+        <w:fldChar w:fldCharType="separate"/>
+      </w:r>
+      <w:r>
+        <w:rPr>
+          <w:noProof/>
+        </w:rPr>
+        <w:t>1</w:t>
+      </w:r>
+      <w:r>
+        <w:fldChar w:fldCharType="end"/>
+      </w:r>
+      <w:r>
+        <w:t xml:space="preserve"> Subject-averaged topographical maps</w:t>
+      </w:r>
+    </w:p>
+    <w:p>
+      <w:pPr>
+        <w:jc w:val="both"/>
+      </w:pPr>
+      <w:r>
+        <w:t>Boxplot (boxplot)</w:t>
+      </w:r>
+    </w:p>
+    <w:p>
+      <w:pPr>
+        <w:keepNext/>
+        <w:jc w:val="both"/>
+      </w:pPr>
+      <w:r>
+        <w:lastRenderedPageBreak/>
+        <w:drawing>
+          <wp:inline distT="0" distB="0" distL="0" distR="0" wp14:anchorId="044CFC39" wp14:editId="282F77BC">
+            <wp:extent cx="3127212" cy="1886941"/>
+            <wp:effectExtent l="0" t="0" r="0" b="0"/>
+            <wp:docPr id="1326792806" name="Picture 1"/>
+            <wp:cNvGraphicFramePr>
+              <a:graphicFrameLocks xmlns:a="http://purl.oclc.org/ooxml/drawingml/main" noChangeAspect="1"/>
+            </wp:cNvGraphicFramePr>
+            <a:graphic xmlns:a="http://purl.oclc.org/ooxml/drawingml/main">
+              <a:graphicData uri="http://purl.oclc.org/ooxml/drawingml/picture">
+                <pic:pic xmlns:pic="http://purl.oclc.org/ooxml/drawingml/picture">
+                  <pic:nvPicPr>
+                    <pic:cNvPr id="0" name="Picture 1"/>
+                    <pic:cNvPicPr>
+                      <a:picLocks noChangeAspect="1" noChangeArrowheads="1"/>
+                    </pic:cNvPicPr>
+                  </pic:nvPicPr>
+                  <pic:blipFill rotWithShape="1">
+                    <a:blip r:embed="rId10" cstate="print">
+                      <a:extLst>
+                        <a:ext uri="{28A0092B-C50C-407E-A947-70E740481C1C}">
+                          <a14:useLocalDpi xmlns:a14="http://schemas.microsoft.com/office/drawing/2010/main" val="0"/>
+                        </a:ext>
+                      </a:extLst>
+                    </a:blip>
+                    <a:srcRect l="8.27%" r="7.552%" b="4.183%"/>
+                    <a:stretch/>
+                  </pic:blipFill>
+                  <pic:spPr bwMode="auto">
+                    <a:xfrm>
+                      <a:off x="0" y="0"/>
+                      <a:ext cx="3152747" cy="1902349"/>
+                    </a:xfrm>
+                    <a:prstGeom prst="rect">
+                      <a:avLst/>
+                    </a:prstGeom>
+                    <a:noFill/>
+                    <a:ln>
+                      <a:noFill/>
+                    </a:ln>
+                    <a:extLst>
+                      <a:ext uri="{53640926-AAD7-44D8-BBD7-CCE9431645EC}">
+                        <a14:shadowObscured xmlns:a14="http://schemas.microsoft.com/office/drawing/2010/main"/>
+                      </a:ext>
+                    </a:extLst>
+                  </pic:spPr>
+                </pic:pic>
+              </a:graphicData>
+            </a:graphic>
+          </wp:inline>
+        </w:drawing>
+      </w:r>
+    </w:p>
+    <w:p>
+      <w:pPr>
+        <w:pStyle w:val="Caption"/>
+        <w:jc w:val="both"/>
+      </w:pPr>
+      <w:r>
+        <w:t xml:space="preserve">Figure </w:t>
+      </w:r>
+      <w:r>
+        <w:fldChar w:fldCharType="begin"/>
+      </w:r>
+      <w:r>
+        <w:instrText xml:space="preserve"> STYLEREF 1 \s </w:instrText>
+      </w:r>
+      <w:r>
+        <w:fldChar w:fldCharType="separate"/>
+      </w:r>
+      <w:r>
+        <w:rPr>
+          <w:noProof/>
+        </w:rPr>
+        <w:t>III</w:t>
+      </w:r>
+      <w:r>
+        <w:fldChar w:fldCharType="end"/>
+      </w:r>
+      <w:r>
+        <w:t>.</w:t>
+      </w:r>
+      <w:r>
+        <w:fldChar w:fldCharType="begin"/>
+      </w:r>
+      <w:r>
+        <w:instrText xml:space="preserve"> SEQ Figure \* ARABIC \s 1 </w:instrText>
+      </w:r>
+      <w:r>
+        <w:fldChar w:fldCharType="separate"/>
+      </w:r>
+      <w:r>
+        <w:rPr>
+          <w:noProof/>
+        </w:rPr>
+        <w:t>2</w:t>
+      </w:r>
+      <w:r>
+        <w:fldChar w:fldCharType="end"/>
+      </w:r>
+      <w:r>
+        <w:t xml:space="preserve"> Boxplot</w:t>
+      </w:r>
+    </w:p>
+    <w:p>
+      <w:pPr>
+        <w:jc w:val="both"/>
+      </w:pPr>
+      <w:r>
+        <w:t>Five boxplots</w:t>
+      </w:r>
+    </w:p>
+    <w:p>
+      <w:pPr>
+        <w:pStyle w:val="Heading2"/>
       </w:pPr>
       <w:r>
         <w:t>Abbreviations</w:t>
@@ -475,7 +743,7 @@
     </w:p>
     <w:p>
       <w:pPr>
-        <w:pStyle w:val="Corpotesto"/>
+        <w:pStyle w:val="BodyText"/>
       </w:pPr>
       <w:r>
         <w:t>Define abbreviations and acronyms the first time they are used in the text, even after they have been defined in the abstract. Abbreviations such as IEEE, SI, MKS, CGS, sc, dc, and rms do not have to be defined. Do not use abbreviations in the title or heads unless they are unavoidable.</w:t>
@@ -483,7 +751,7 @@
     </w:p>
     <w:p>
       <w:pPr>
-        <w:pStyle w:val="Titolo2"/>
+        <w:pStyle w:val="Heading2"/>
       </w:pPr>
       <w:r>
         <w:t>Equations</w:t>
@@ -491,7 +759,7 @@
     </w:p>
     <w:p>
       <w:pPr>
-        <w:pStyle w:val="Corpotesto"/>
+        <w:pStyle w:val="BodyText"/>
       </w:pPr>
       <w:r>
         <w:t>The equations are an exception to the prescribed specifications of this template. You will need to determine whether or not your equation should be typed using either the Times New Roman or the Symbol font (please no other font). To create multileveled equations, it may be necessary to treat the equation as a graphic and insert it into the text after your paper is styled.</w:t>
@@ -499,7 +767,7 @@
     </w:p>
     <w:p>
       <w:pPr>
-        <w:pStyle w:val="Corpotesto"/>
+        <w:pStyle w:val="BodyText"/>
         <w:rPr>
           <w:lang w:val="en-US"/>
         </w:rPr>
@@ -577,7 +845,7 @@
     </w:p>
     <w:p>
       <w:pPr>
-        <w:pStyle w:val="Corpotesto"/>
+        <w:pStyle w:val="BodyText"/>
       </w:pPr>
       <w:r>
         <w:t>Note that the equation is centered using a center tab stop. Be sure that the symbols in your equation have been defined before or immediately following the equation. Use “(1)”, not “Eq. (1)” or “equation (1)”, except at the beginning of a sentence: “Equation (1) is . . .”</w:t>
@@ -585,10 +853,9 @@
     </w:p>
     <w:p>
       <w:pPr>
-        <w:pStyle w:val="Titolo1"/>
-      </w:pPr>
-      <w:r>
-        <w:lastRenderedPageBreak/>
+        <w:pStyle w:val="Heading1"/>
+      </w:pPr>
+      <w:r>
         <w:t xml:space="preserve">Using the </w:t>
       </w:r>
       <w:r>
@@ -597,7 +864,7 @@
     </w:p>
     <w:p>
       <w:pPr>
-        <w:pStyle w:val="Corpotesto"/>
+        <w:pStyle w:val="BodyText"/>
       </w:pPr>
       <w:r>
         <w:t>After the text edit has been completed, the paper is ready for the template. Duplicate the template file by using the Save As command, and use the naming convention prescribed by your conference for the name of your paper. In this newly created file, highlight all of the contents and import your prepared text file. You are now ready to style your paper; use the scroll down window on the left of the MS Word Formatting toolbar.</w:t>
@@ -605,7 +872,7 @@
     </w:p>
     <w:p>
       <w:pPr>
-        <w:pStyle w:val="Titolo2"/>
+        <w:pStyle w:val="Heading2"/>
       </w:pPr>
       <w:r>
         <w:t>Figures and Tables</w:t>
@@ -613,7 +880,7 @@
     </w:p>
     <w:p>
       <w:pPr>
-        <w:pStyle w:val="Titolo4"/>
+        <w:pStyle w:val="Heading4"/>
       </w:pPr>
       <w:r>
         <w:t xml:space="preserve"> </w:t>
@@ -895,7 +1162,7 @@
                     <wne:txbxContent>
                       <w:p>
                         <w:pPr>
-                          <w:pStyle w:val="Corpotesto"/>
+                          <w:pStyle w:val="BodyText"/>
                         </w:pPr>
                         <w:r>
                           <w:t>We suggest that you use a text box to insert a graphic (which is ideally a 300 dpi TIFF or EPS file, with all fonts embedded) because, in an MSW document, this method is somewhat more stable than directly inserting a picture.</w:t>
@@ -903,7 +1170,7 @@
                       </w:p>
                       <w:p>
                         <w:pPr>
-                          <w:pStyle w:val="Corpotesto"/>
+                          <w:pStyle w:val="BodyText"/>
                         </w:pPr>
                         <w:r>
                           <w:t>To have non-visible rules on your frame, use the MSWord “Format” pull-down menu, select Text Box &gt; Colors and Lines to choose No Fill and No Line.</w:t>
@@ -995,7 +1262,7 @@
     </w:p>
     <w:p>
       <w:pPr>
-        <w:pStyle w:val="Corpotesto"/>
+        <w:pStyle w:val="BodyText"/>
       </w:pPr>
       <w:r>
         <w:t>Figure Labels: Use 8 point Times New Roman for Figure labels. Use words rather than symbols or abbreviations when writing Figure axis labels to avoid confusing the reader. As an example, write the quantity “Magnetization”, or “Magnetization, M”, not just “M”. If including units in the label, present them within parentheses. Do not label axes only with units. In the example, write “Magnetization (A/m)” or “Magnetization {A[m(1)]}”, not just “A/m”. Do not label axes</w:t>
@@ -1009,7 +1276,7 @@
     </w:p>
     <w:p>
       <w:pPr>
-        <w:pStyle w:val="Titolo5"/>
+        <w:pStyle w:val="Heading5"/>
       </w:pPr>
       <w:r>
         <w:t>Acknowledgment</w:t>
@@ -1042,7 +1309,7 @@
     </w:p>
     <w:p>
       <w:pPr>
-        <w:pStyle w:val="Corpotesto"/>
+        <w:pStyle w:val="BodyText"/>
       </w:pPr>
       <w:r>
         <w:t>The preferred spelling of the word “acknowledgment” in America is without an “e” after the “g</w:t>
@@ -1098,7 +1365,7 @@
     </w:p>
     <w:p>
       <w:pPr>
-        <w:pStyle w:val="Titolo5"/>
+        <w:pStyle w:val="Heading5"/>
       </w:pPr>
       <w:r>
         <w:t>References</w:t>
@@ -1106,7 +1373,7 @@
     </w:p>
     <w:p>
       <w:pPr>
-        <w:pStyle w:val="Corpotesto"/>
+        <w:pStyle w:val="BodyText"/>
       </w:pPr>
       <w:r>
         <w:t>The template will number citations consecutively within brackets [1]. The sentence punctuation follows the bracket [2]. Refer simply to the reference number, as in [3]—do not use “Ref. [3]” or “reference [3]” except at the beginning of a sentence: “Reference [3] was the first</w:t>
@@ -1126,7 +1393,7 @@
     </w:p>
     <w:p>
       <w:pPr>
-        <w:pStyle w:val="Corpotesto"/>
+        <w:pStyle w:val="BodyText"/>
       </w:pPr>
       <w:r>
         <w:t>Number footnotes separately in superscripts. Place the actual footnote at the bottom of the column in which it was cited. Do not put footnotes in the</w:t>
@@ -1143,7 +1410,7 @@
     </w:p>
     <w:p>
       <w:pPr>
-        <w:pStyle w:val="Corpotesto"/>
+        <w:pStyle w:val="BodyText"/>
       </w:pPr>
       <w:r>
         <w:t>Unless there are six au</w:t>
@@ -1158,12 +1425,16 @@
         <w:t xml:space="preserve">’ </w:t>
       </w:r>
       <w:r>
-        <w:t>names; do not use “et al.”. Papers that have not been published, even if they have been submitted for publication, should be cited as “unpublished” [4]. Papers that have been accepted for publication should be cited as “in press” [5]. Capitalize only the first word in a paper title, except for proper nouns and element symbols.</w:t>
-      </w:r>
-    </w:p>
-    <w:p>
-      <w:pPr>
-        <w:pStyle w:val="Corpotesto"/>
+        <w:t xml:space="preserve">names; do not use “et al.”. Papers that have not been published, even if they have been submitted for publication, should be cited as </w:t>
+      </w:r>
+      <w:r>
+        <w:lastRenderedPageBreak/>
+        <w:t>“unpublished” [4]. Papers that have been accepted for publication should be cited as “in press” [5]. Capitalize only the first word in a paper title, except for proper nouns and element symbols.</w:t>
+      </w:r>
+    </w:p>
+    <w:p>
+      <w:pPr>
+        <w:pStyle w:val="BodyText"/>
       </w:pPr>
       <w:r>
         <w:t xml:space="preserve">For </w:t>
@@ -1344,7 +1615,7 @@
 <w:ftr xmlns:cx="http://schemas.microsoft.com/office/drawing/2014/chartex" xmlns:cx1="http://schemas.microsoft.com/office/drawing/2015/9/8/chartex" xmlns:cx2="http://schemas.microsoft.com/office/drawing/2015/10/21/chartex" xmlns:cx3="http://schemas.microsoft.com/office/drawing/2016/5/9/chartex" xmlns:cx4="http://schemas.microsoft.com/office/drawing/2016/5/10/chartex" xmlns:cx5="http://schemas.microsoft.com/office/drawing/2016/5/11/chartex" xmlns:cx6="http://schemas.microsoft.com/office/drawing/2016/5/12/chartex" xmlns:cx7="http://schemas.microsoft.com/office/drawing/2016/5/13/chartex" xmlns:cx8="http://schemas.microsoft.com/office/drawing/2016/5/14/chartex" xmlns:mc="http://schemas.openxmlformats.org/markup-compatibility/2006" xmlns:aink="http://schemas.microsoft.com/office/drawing/2016/ink" xmlns:am3d="http://schemas.microsoft.com/office/drawing/2017/model3d" xmlns:o="urn:schemas-microsoft-com:office:office" xmlns:oel="http://schemas.microsoft.com/office/2019/extlst" xmlns:r="http://purl.oclc.org/ooxml/officeDocument/relationships" xmlns:m="http://purl.oclc.org/ooxml/officeDocument/math" xmlns:v="urn:schemas-microsoft-com:vml" xmlns:wp14="http://schemas.microsoft.com/office/word/2010/wordprocessingDrawing" xmlns:wp="http://purl.oclc.org/ooxml/drawingml/wordprocessingDrawing" xmlns:w10="urn:schemas-microsoft-com:office:word" xmlns:w="http://purl.oclc.org/ooxml/wordprocessingml/main" xmlns:w14="http://schemas.microsoft.com/office/word/2010/wordml" xmlns:w15="http://schemas.microsoft.com/office/word/2012/wordml" xmlns:w16cex="http://schemas.microsoft.com/office/word/2018/wordml/cex" xmlns:w16cid="http://schemas.microsoft.com/office/word/2016/wordml/cid" xmlns:w16="http://schemas.microsoft.com/office/word/2018/wordml" xmlns:w16sdtdh="http://schemas.microsoft.com/office/word/2020/wordml/sdtdatahash" xmlns:w16se="http://schemas.microsoft.com/office/word/2015/wordml/symex" xmlns:wpi="http://schemas.microsoft.com/office/word/2010/wordprocessingInk" xmlns:wne="http://schemas.microsoft.com/office/word/2006/wordml" mc:Ignorable="w14 w15 w16se w16cid w16 w16cex w16sdtdh wne wp14">
   <w:p>
     <w:pPr>
-      <w:pStyle w:val="Pidipagina"/>
+      <w:pStyle w:val="Footer"/>
       <w:jc w:val="start"/>
       <w:rPr>
         <w:sz w:val="16"/>
@@ -1354,7 +1625,7 @@
   </w:p>
   <w:p>
     <w:pPr>
-      <w:pStyle w:val="Pidipagina"/>
+      <w:pStyle w:val="Footer"/>
       <w:jc w:val="start"/>
       <w:rPr>
         <w:sz w:val="16"/>
@@ -2268,7 +2539,7 @@
     <w:lvl w:ilvl="0">
       <w:start w:val="1"/>
       <w:numFmt w:val="upperRoman"/>
-      <w:pStyle w:val="Titolo1"/>
+      <w:pStyle w:val="Heading1"/>
       <w:lvlText w:val="%1."/>
       <w:lvlJc w:val="center"/>
       <w:pPr>
@@ -2300,7 +2571,7 @@
     <w:lvl w:ilvl="1">
       <w:start w:val="1"/>
       <w:numFmt w:val="upperLetter"/>
-      <w:pStyle w:val="Titolo2"/>
+      <w:pStyle w:val="Heading2"/>
       <w:lvlText w:val="%2."/>
       <w:lvlJc w:val="start"/>
       <w:pPr>
@@ -2336,7 +2607,7 @@
     <w:lvl w:ilvl="2">
       <w:start w:val="1"/>
       <w:numFmt w:val="decimal"/>
-      <w:pStyle w:val="Titolo3"/>
+      <w:pStyle w:val="Heading3"/>
       <w:lvlText w:val="%3)"/>
       <w:lvlJc w:val="start"/>
       <w:pPr>
@@ -2372,7 +2643,7 @@
     <w:lvl w:ilvl="3">
       <w:start w:val="1"/>
       <w:numFmt w:val="lowerLetter"/>
-      <w:pStyle w:val="Titolo4"/>
+      <w:pStyle w:val="Heading4"/>
       <w:lvlText w:val="%4)"/>
       <w:lvlJc w:val="start"/>
       <w:pPr>
@@ -3151,17 +3422,17 @@
     <w:lsdException w:name="Unresolved Mention" w:semiHidden="1" w:uiPriority="99" w:unhideWhenUsed="1"/>
     <w:lsdException w:name="Smart Link" w:semiHidden="1" w:uiPriority="99" w:unhideWhenUsed="1"/>
   </w:latentStyles>
-  <w:style w:type="paragraph" w:default="1" w:styleId="Normale">
+  <w:style w:type="paragraph" w:default="1" w:styleId="Normal">
     <w:name w:val="Normal"/>
     <w:qFormat/>
     <w:pPr>
       <w:jc w:val="center"/>
     </w:pPr>
   </w:style>
-  <w:style w:type="paragraph" w:styleId="Titolo1">
+  <w:style w:type="paragraph" w:styleId="Heading1">
     <w:name w:val="heading 1"/>
-    <w:basedOn w:val="Normale"/>
-    <w:next w:val="Normale"/>
+    <w:basedOn w:val="Normal"/>
+    <w:next w:val="Normal"/>
     <w:qFormat/>
     <w:rsid w:val="006B6B66"/>
     <w:pPr>
@@ -3182,10 +3453,11 @@
       <w:noProof/>
     </w:rPr>
   </w:style>
-  <w:style w:type="paragraph" w:styleId="Titolo2">
+  <w:style w:type="paragraph" w:styleId="Heading2">
     <w:name w:val="heading 2"/>
-    <w:basedOn w:val="Normale"/>
-    <w:next w:val="Normale"/>
+    <w:basedOn w:val="Normal"/>
+    <w:next w:val="Normal"/>
+    <w:link w:val="Heading2Char"/>
     <w:qFormat/>
     <w:rsid w:val="00ED0149"/>
     <w:pPr>
@@ -3209,10 +3481,10 @@
       <w:noProof/>
     </w:rPr>
   </w:style>
-  <w:style w:type="paragraph" w:styleId="Titolo3">
+  <w:style w:type="paragraph" w:styleId="Heading3">
     <w:name w:val="heading 3"/>
-    <w:basedOn w:val="Normale"/>
-    <w:next w:val="Normale"/>
+    <w:basedOn w:val="Normal"/>
+    <w:next w:val="Normal"/>
     <w:qFormat/>
     <w:rsid w:val="00794804"/>
     <w:pPr>
@@ -3231,10 +3503,11 @@
       <w:noProof/>
     </w:rPr>
   </w:style>
-  <w:style w:type="paragraph" w:styleId="Titolo4">
+  <w:style w:type="paragraph" w:styleId="Heading4">
     <w:name w:val="heading 4"/>
-    <w:basedOn w:val="Normale"/>
-    <w:next w:val="Normale"/>
+    <w:basedOn w:val="Normal"/>
+    <w:next w:val="Normal"/>
+    <w:link w:val="Heading4Char"/>
     <w:qFormat/>
     <w:rsid w:val="00794804"/>
     <w:pPr>
@@ -3257,10 +3530,10 @@
       <w:noProof/>
     </w:rPr>
   </w:style>
-  <w:style w:type="paragraph" w:styleId="Titolo5">
+  <w:style w:type="paragraph" w:styleId="Heading5">
     <w:name w:val="heading 5"/>
-    <w:basedOn w:val="Normale"/>
-    <w:next w:val="Normale"/>
+    <w:basedOn w:val="Normal"/>
+    <w:next w:val="Normal"/>
     <w:qFormat/>
     <w:pPr>
       <w:tabs>
@@ -3274,13 +3547,13 @@
       <w:noProof/>
     </w:rPr>
   </w:style>
-  <w:style w:type="character" w:default="1" w:styleId="Carpredefinitoparagrafo">
+  <w:style w:type="character" w:default="1" w:styleId="DefaultParagraphFont">
     <w:name w:val="Default Paragraph Font"/>
     <w:uiPriority w:val="1"/>
     <w:semiHidden/>
     <w:unhideWhenUsed/>
   </w:style>
-  <w:style w:type="table" w:default="1" w:styleId="Tabellanormale">
+  <w:style w:type="table" w:default="1" w:styleId="TableNormal">
     <w:name w:val="Normal Table"/>
     <w:uiPriority w:val="99"/>
     <w:semiHidden/>
@@ -3295,7 +3568,7 @@
       </w:tblCellMar>
     </w:tblPr>
   </w:style>
-  <w:style w:type="numbering" w:default="1" w:styleId="Nessunelenco">
+  <w:style w:type="numbering" w:default="1" w:styleId="NoList">
     <w:name w:val="No List"/>
     <w:uiPriority w:val="99"/>
     <w:semiHidden/>
@@ -3334,10 +3607,10 @@
       <w:szCs w:val="22"/>
     </w:rPr>
   </w:style>
-  <w:style w:type="paragraph" w:styleId="Corpotesto">
+  <w:style w:type="paragraph" w:styleId="BodyText">
     <w:name w:val="Body Text"/>
-    <w:basedOn w:val="Normale"/>
-    <w:link w:val="CorpotestoCarattere"/>
+    <w:basedOn w:val="Normal"/>
+    <w:link w:val="BodyTextChar"/>
     <w:rsid w:val="00E7596C"/>
     <w:pPr>
       <w:tabs>
@@ -3352,9 +3625,9 @@
       <w:lang w:val="x-none" w:eastAsia="x-none"/>
     </w:rPr>
   </w:style>
-  <w:style w:type="character" w:customStyle="1" w:styleId="CorpotestoCarattere">
-    <w:name w:val="Corpo testo Carattere"/>
-    <w:link w:val="Corpotesto"/>
+  <w:style w:type="character" w:customStyle="1" w:styleId="BodyTextChar">
+    <w:name w:val="Body Text Char"/>
+    <w:link w:val="BodyText"/>
     <w:rsid w:val="00E7596C"/>
     <w:rPr>
       <w:spacing w:val="-1"/>
@@ -3363,7 +3636,7 @@
   </w:style>
   <w:style w:type="paragraph" w:customStyle="1" w:styleId="bulletlist">
     <w:name w:val="bullet list"/>
-    <w:basedOn w:val="Corpotesto"/>
+    <w:basedOn w:val="BodyText"/>
     <w:rsid w:val="001B67DC"/>
     <w:pPr>
       <w:numPr>
@@ -3377,7 +3650,7 @@
   </w:style>
   <w:style w:type="paragraph" w:customStyle="1" w:styleId="equation">
     <w:name w:val="equation"/>
-    <w:basedOn w:val="Normale"/>
+    <w:basedOn w:val="Normal"/>
     <w:rsid w:val="008A2C7D"/>
     <w:pPr>
       <w:tabs>
@@ -3482,7 +3755,7 @@
   </w:style>
   <w:style w:type="paragraph" w:customStyle="1" w:styleId="tablecolhead">
     <w:name w:val="table col head"/>
-    <w:basedOn w:val="Normale"/>
+    <w:basedOn w:val="Normal"/>
     <w:rPr>
       <w:b/>
       <w:bCs/>
@@ -3556,10 +3829,10 @@
       <w:i/>
     </w:rPr>
   </w:style>
-  <w:style w:type="paragraph" w:styleId="Intestazione">
+  <w:style w:type="paragraph" w:styleId="Header">
     <w:name w:val="header"/>
-    <w:basedOn w:val="Normale"/>
-    <w:link w:val="IntestazioneCarattere"/>
+    <w:basedOn w:val="Normal"/>
+    <w:link w:val="HeaderChar"/>
     <w:rsid w:val="001A3B3D"/>
     <w:pPr>
       <w:tabs>
@@ -3568,16 +3841,16 @@
       </w:tabs>
     </w:pPr>
   </w:style>
-  <w:style w:type="character" w:customStyle="1" w:styleId="IntestazioneCarattere">
-    <w:name w:val="Intestazione Carattere"/>
-    <w:basedOn w:val="Carpredefinitoparagrafo"/>
-    <w:link w:val="Intestazione"/>
+  <w:style w:type="character" w:customStyle="1" w:styleId="HeaderChar">
+    <w:name w:val="Header Char"/>
+    <w:basedOn w:val="DefaultParagraphFont"/>
+    <w:link w:val="Header"/>
     <w:rsid w:val="001A3B3D"/>
   </w:style>
-  <w:style w:type="paragraph" w:styleId="Pidipagina">
+  <w:style w:type="paragraph" w:styleId="Footer">
     <w:name w:val="footer"/>
-    <w:basedOn w:val="Normale"/>
-    <w:link w:val="PidipaginaCarattere"/>
+    <w:basedOn w:val="Normal"/>
+    <w:link w:val="FooterChar"/>
     <w:rsid w:val="001A3B3D"/>
     <w:pPr>
       <w:tabs>
@@ -3586,11 +3859,51 @@
       </w:tabs>
     </w:pPr>
   </w:style>
-  <w:style w:type="character" w:customStyle="1" w:styleId="PidipaginaCarattere">
-    <w:name w:val="Piè di pagina Carattere"/>
-    <w:basedOn w:val="Carpredefinitoparagrafo"/>
-    <w:link w:val="Pidipagina"/>
+  <w:style w:type="character" w:customStyle="1" w:styleId="FooterChar">
+    <w:name w:val="Footer Char"/>
+    <w:basedOn w:val="DefaultParagraphFont"/>
+    <w:link w:val="Footer"/>
     <w:rsid w:val="001A3B3D"/>
+  </w:style>
+  <w:style w:type="character" w:customStyle="1" w:styleId="Heading2Char">
+    <w:name w:val="Heading 2 Char"/>
+    <w:basedOn w:val="DefaultParagraphFont"/>
+    <w:link w:val="Heading2"/>
+    <w:rsid w:val="006E7753"/>
+    <w:rPr>
+      <w:i/>
+      <w:iCs/>
+      <w:noProof/>
+    </w:rPr>
+  </w:style>
+  <w:style w:type="character" w:customStyle="1" w:styleId="Heading4Char">
+    <w:name w:val="Heading 4 Char"/>
+    <w:basedOn w:val="DefaultParagraphFont"/>
+    <w:link w:val="Heading4"/>
+    <w:rsid w:val="006E7753"/>
+    <w:rPr>
+      <w:i/>
+      <w:iCs/>
+      <w:noProof/>
+    </w:rPr>
+  </w:style>
+  <w:style w:type="paragraph" w:styleId="Caption">
+    <w:name w:val="caption"/>
+    <w:basedOn w:val="Normal"/>
+    <w:next w:val="Normal"/>
+    <w:unhideWhenUsed/>
+    <w:qFormat/>
+    <w:rsid w:val="009B1F0F"/>
+    <w:pPr>
+      <w:spacing w:after="10pt"/>
+    </w:pPr>
+    <w:rPr>
+      <w:i/>
+      <w:iCs/>
+      <w:color w:val="44546A" w:themeColor="text2"/>
+      <w:sz w:val="18"/>
+      <w:szCs w:val="18"/>
+    </w:rPr>
   </w:style>
 </w:styles>
 </file>

</xml_diff>